<commit_message>
K modified for TPR, do not remember the reason
</commit_message>
<xml_diff>
--- a/lp/c3_2/tpr/k.docx
+++ b/lp/c3_2/tpr/k.docx
@@ -3,6 +3,9 @@
 <w:document xmlns:wpc="http://schemas.microsoft.com/office/word/2010/wordprocessingCanvas" xmlns:mc="http://schemas.openxmlformats.org/markup-compatibility/2006" xmlns:o="urn:schemas-microsoft-com:office:office" xmlns:r="http://schemas.openxmlformats.org/officeDocument/2006/relationships" xmlns:m="http://schemas.openxmlformats.org/officeDocument/2006/math" xmlns:v="urn:schemas-microsoft-com:vml" xmlns:wp14="http://schemas.microsoft.com/office/word/2010/wordprocessingDrawing" xmlns:wp="http://schemas.openxmlformats.org/drawingml/2006/wordprocessingDrawing" xmlns:w10="urn:schemas-microsoft-com:office:word" xmlns:w="http://schemas.openxmlformats.org/wordprocessingml/2006/main" xmlns:w14="http://schemas.microsoft.com/office/word/2010/wordml" xmlns:w15="http://schemas.microsoft.com/office/word/2012/wordml" xmlns:wpg="http://schemas.microsoft.com/office/word/2010/wordprocessingGroup" xmlns:wpi="http://schemas.microsoft.com/office/word/2010/wordprocessingInk" xmlns:wne="http://schemas.microsoft.com/office/word/2006/wordml" xmlns:wps="http://schemas.microsoft.com/office/word/2010/wordprocessingShape" mc:Ignorable="w14 w15 wp14">
   <w:body>
     <w:p>
+      <w:pPr>
+        <w:jc w:val="center"/>
+      </w:pPr>
       <w:r>
         <w:softHyphen/>
       </w:r>
@@ -14,12 +17,17 @@
       </w:r>
     </w:p>
     <w:p>
+      <w:pPr>
+        <w:jc w:val="center"/>
+      </w:pPr>
       <w:r>
         <w:t>НАЦІОНАЛЬНИЙ УНІВЕРСИТЕТ “ЛЬВІВСЬКА ПОЛІТЕХНІКА”</w:t>
       </w:r>
     </w:p>
-    <w:p/>
     <w:p>
+      <w:pPr>
+        <w:jc w:val="center"/>
+      </w:pPr>
       <w:r>
         <w:softHyphen/>
       </w:r>
@@ -30,11 +38,20 @@
         <w:softHyphen/>
       </w:r>
     </w:p>
-    <w:p/>
-    <w:p/>
     <w:p>
       <w:pPr>
+        <w:jc w:val="center"/>
+      </w:pPr>
+    </w:p>
+    <w:p>
+      <w:pPr>
+        <w:jc w:val="center"/>
+      </w:pPr>
+    </w:p>
+    <w:p>
+      <w:pPr>
         <w:pStyle w:val="Title"/>
+        <w:jc w:val="center"/>
       </w:pPr>
       <w:sdt>
         <w:sdtPr>
@@ -53,14 +70,19 @@
           </w:r>
         </w:sdtContent>
       </w:sdt>
-      <w:r>
-        <w:t xml:space="preserve"> </w:t>
-      </w:r>
     </w:p>
     <w:p>
-      <w:r>
-        <w:t>з курсу  «</w:t>
-      </w:r>
+      <w:pPr>
+        <w:jc w:val="center"/>
+      </w:pPr>
+      <w:r>
+        <w:t xml:space="preserve">з </w:t>
+      </w:r>
+      <w:proofErr w:type="gramStart"/>
+      <w:r>
+        <w:t>курсу  «</w:t>
+      </w:r>
+      <w:proofErr w:type="gramEnd"/>
       <w:r>
         <w:t>Теорія Прийняття Рішень</w:t>
       </w:r>
@@ -69,50 +91,66 @@
       </w:r>
     </w:p>
     <w:p>
+      <w:pPr>
+        <w:jc w:val="center"/>
+      </w:pPr>
       <w:r>
         <w:t>для студентів базового напрямку 6.08.04 "Комп’ютерні науки"</w:t>
       </w:r>
     </w:p>
     <w:p>
+      <w:pPr>
+        <w:jc w:val="center"/>
+      </w:pPr>
       <w:r>
         <w:t>(заочна форма навчання)</w:t>
       </w:r>
     </w:p>
     <w:p>
+      <w:pPr>
+        <w:jc w:val="center"/>
+      </w:pPr>
       <w:r>
         <w:t>Варіант 10</w:t>
       </w:r>
     </w:p>
     <w:p/>
     <w:p/>
-    <w:p/>
+    <w:p>
+      <w:pPr>
+        <w:jc w:val="right"/>
+        <w:rPr>
+          <w:lang w:val="en-US"/>
+        </w:rPr>
+      </w:pPr>
+      <w:r>
+        <w:t>Виконав студент гр. КН</w:t>
+      </w:r>
+      <w:r>
+        <w:t>з</w:t>
+      </w:r>
+      <w:r>
+        <w:t>-</w:t>
+      </w:r>
+      <w:r>
+        <w:rPr>
+          <w:lang w:val="en-US"/>
+        </w:rPr>
+        <w:t>3</w:t>
+      </w:r>
+    </w:p>
+    <w:p>
+      <w:pPr>
+        <w:jc w:val="right"/>
+      </w:pPr>
+      <w:r>
+        <w:t>Чалий Михайло</w:t>
+      </w:r>
+    </w:p>
     <w:p/>
     <w:p>
-      <w:pPr>
-        <w:rPr>
-          <w:lang w:val="en-US"/>
-        </w:rPr>
-      </w:pPr>
-      <w:r>
-        <w:t>Виконав студент гр. КН</w:t>
-      </w:r>
-      <w:r>
-        <w:t>з</w:t>
-      </w:r>
-      <w:r>
-        <w:t>-</w:t>
-      </w:r>
-      <w:r>
-        <w:rPr>
-          <w:lang w:val="en-US"/>
-        </w:rPr>
-        <w:t>3</w:t>
-      </w:r>
-    </w:p>
-    <w:p>
-      <w:r>
-        <w:t>Чалий Михайло</w:t>
-      </w:r>
+      <w:bookmarkStart w:id="0" w:name="_GoBack"/>
+      <w:bookmarkEnd w:id="0"/>
     </w:p>
     <w:p/>
     <w:p/>
@@ -120,10 +158,6 @@
     <w:p/>
     <w:p/>
     <w:p/>
-    <w:p/>
-    <w:p/>
-    <w:p/>
-    <w:p/>
     <w:p>
       <w:r>
         <w:softHyphen/>
@@ -133,6 +167,9 @@
       </w:r>
     </w:p>
     <w:p>
+      <w:pPr>
+        <w:jc w:val="center"/>
+      </w:pPr>
       <w:r>
         <w:t>Львів 2015</w:t>
       </w:r>
@@ -277,7 +314,15 @@
     </w:p>
     <w:p>
       <w:r>
-        <w:t xml:space="preserve">Виявлення проблеми полягає у чіткому накресленні перешкод, які стоять на шляху до мети. Проблема — це розбіжність між поставленою метою й дійсністю. </w:t>
+        <w:t xml:space="preserve">Виявлення проблеми полягає у чіткому накресленні перешкод, які стоять </w:t>
+      </w:r>
+      <w:proofErr w:type="gramStart"/>
+      <w:r>
+        <w:t>на шляху</w:t>
+      </w:r>
+      <w:proofErr w:type="gramEnd"/>
+      <w:r>
+        <w:t xml:space="preserve"> до мети. Проблема — це розбіжність між поставленою метою й дійсністю. </w:t>
       </w:r>
     </w:p>
     <w:p>
@@ -430,12 +475,14 @@
           <w:rStyle w:val="google-src-text1"/>
           <w:i/>
           <w:iCs/>
+          <w:specVanish w:val="0"/>
         </w:rPr>
         <w:t>Аксиома выбора</w:t>
       </w:r>
       <w:r>
         <w:rPr>
           <w:rStyle w:val="google-src-text1"/>
+          <w:specVanish w:val="0"/>
         </w:rPr>
         <w:t xml:space="preserve"> утверждает:</w:t>
       </w:r>
@@ -474,6 +521,7 @@
           <w:rStyle w:val="google-src-text1"/>
           <w:i/>
           <w:iCs/>
+          <w:specVanish w:val="0"/>
         </w:rPr>
         <w:t xml:space="preserve">Пусть X — </w:t>
       </w:r>
@@ -493,6 +541,7 @@
           <w:rStyle w:val="google-src-text1"/>
           <w:i/>
           <w:iCs/>
+          <w:specVanish w:val="0"/>
         </w:rPr>
         <w:t xml:space="preserve"> </w:t>
       </w:r>
@@ -513,6 +562,7 @@
           <w:rStyle w:val="google-src-text1"/>
           <w:i/>
           <w:iCs/>
+          <w:specVanish w:val="0"/>
         </w:rPr>
         <w:t xml:space="preserve"> множеств.</w:t>
       </w:r>
@@ -528,23 +578,7 @@
           <w:i/>
           <w:iCs/>
         </w:rPr>
-        <w:t xml:space="preserve">Нехай X - </w:t>
-      </w:r>
-      <w:r>
-        <w:rPr>
-          <w:rStyle w:val="notranslate"/>
-          <w:i/>
-          <w:iCs/>
-        </w:rPr>
-        <w:t>безліч</w:t>
-      </w:r>
-      <w:r>
-        <w:rPr>
-          <w:rStyle w:val="notranslate"/>
-          <w:i/>
-          <w:iCs/>
-        </w:rPr>
-        <w:t xml:space="preserve"> </w:t>
+        <w:t xml:space="preserve">Нехай X - безліч </w:t>
       </w:r>
       <w:r>
         <w:rPr>
@@ -572,6 +606,7 @@
           <w:rStyle w:val="google-src-text1"/>
           <w:i/>
           <w:iCs/>
+          <w:specVanish w:val="0"/>
         </w:rPr>
         <w:t xml:space="preserve">Тогда мы можем </w:t>
       </w:r>
@@ -592,12 +627,14 @@
           <w:rStyle w:val="google-src-text1"/>
           <w:i/>
           <w:iCs/>
+          <w:specVanish w:val="0"/>
         </w:rPr>
         <w:t xml:space="preserve"> единственный элемент из каждого множества в X</w:t>
       </w:r>
       <w:r>
         <w:rPr>
           <w:rStyle w:val="google-src-text1"/>
+          <w:specVanish w:val="0"/>
         </w:rPr>
         <w:t xml:space="preserve"> .</w:t>
       </w:r>
@@ -648,6 +685,7 @@
             <w:rFonts w:asciiTheme="minorHAnsi" w:hAnsiTheme="minorHAnsi"/>
             <w:color w:val="BA0000"/>
             <w:u w:val="single"/>
+            <w:specVanish w:val="0"/>
           </w:rPr>
           <w:t>Функция выбора</w:t>
         </w:r>
@@ -656,6 +694,7 @@
         <w:rPr>
           <w:rStyle w:val="google-src-text1"/>
           <w:rFonts w:asciiTheme="minorHAnsi" w:hAnsiTheme="minorHAnsi"/>
+          <w:specVanish w:val="0"/>
         </w:rPr>
         <w:t xml:space="preserve"> — функция на множестве множеств X такая, что для каждого множества s в X, f(s) является элементом из s.</w:t>
       </w:r>
@@ -689,6 +728,7 @@
         <w:rPr>
           <w:rStyle w:val="google-src-text1"/>
           <w:rFonts w:asciiTheme="minorHAnsi" w:hAnsiTheme="minorHAnsi"/>
+          <w:specVanish w:val="0"/>
         </w:rPr>
         <w:t>С использованием понятия функции выбора аксиома утверждает:</w:t>
       </w:r>
@@ -709,12 +749,14 @@
           <w:rStyle w:val="google-src-text1"/>
           <w:i/>
           <w:iCs/>
+          <w:specVanish w:val="0"/>
         </w:rPr>
         <w:t>Для любого семейства непустых множеств X существует функция выбора f, определенная на X</w:t>
       </w:r>
       <w:r>
         <w:rPr>
           <w:rStyle w:val="google-src-text1"/>
+          <w:specVanish w:val="0"/>
         </w:rPr>
         <w:t xml:space="preserve"> .</w:t>
       </w:r>
@@ -744,6 +786,7 @@
         <w:rPr>
           <w:rStyle w:val="google-src-text1"/>
           <w:rFonts w:asciiTheme="minorHAnsi" w:hAnsiTheme="minorHAnsi"/>
+          <w:specVanish w:val="0"/>
         </w:rPr>
         <w:t>Или альтернативно:</w:t>
       </w:r>
@@ -764,6 +807,7 @@
           <w:rStyle w:val="google-src-text1"/>
           <w:i/>
           <w:iCs/>
+          <w:specVanish w:val="0"/>
         </w:rPr>
         <w:t xml:space="preserve">Произвольное </w:t>
       </w:r>
@@ -783,12 +827,14 @@
           <w:rStyle w:val="google-src-text1"/>
           <w:i/>
           <w:iCs/>
+          <w:specVanish w:val="0"/>
         </w:rPr>
         <w:t xml:space="preserve"> непустых множеств непусто</w:t>
       </w:r>
       <w:r>
         <w:rPr>
           <w:rStyle w:val="google-src-text1"/>
+          <w:specVanish w:val="0"/>
         </w:rPr>
         <w:t xml:space="preserve"> .</w:t>
       </w:r>
@@ -804,15 +850,57 @@
           <w:i/>
           <w:iCs/>
         </w:rPr>
-        <w:t xml:space="preserve">Довільний </w:t>
-      </w:r>
-      <w:r>
-        <w:rPr>
-          <w:rStyle w:val="notranslate"/>
+        <w:t>Довільний декартовій твір непорожніх множин непусто.</w:t>
+      </w:r>
+      <w:r>
+        <w:t xml:space="preserve"> </w:t>
+      </w:r>
+    </w:p>
+    <w:p>
+      <w:pPr>
+        <w:pStyle w:val="NormalWeb"/>
+      </w:pPr>
+      <w:r>
+        <w:rPr>
+          <w:rStyle w:val="google-src-text1"/>
+          <w:rFonts w:asciiTheme="minorHAnsi" w:hAnsiTheme="minorHAnsi"/>
+          <w:specVanish w:val="0"/>
+        </w:rPr>
+        <w:t>Или наиболее сжато:</w:t>
+      </w:r>
+      <w:r>
+        <w:rPr>
+          <w:rStyle w:val="notranslate"/>
+          <w:rFonts w:asciiTheme="minorHAnsi" w:hAnsiTheme="minorHAnsi"/>
+        </w:rPr>
+        <w:t xml:space="preserve"> Або найбільш стисло:</w:t>
+      </w:r>
+      <w:r>
+        <w:t xml:space="preserve"> </w:t>
+      </w:r>
+    </w:p>
+    <w:p>
+      <w:r>
+        <w:rPr>
+          <w:rStyle w:val="google-src-text1"/>
           <w:i/>
           <w:iCs/>
-        </w:rPr>
-        <w:t>декартовій твір</w:t>
+          <w:specVanish w:val="0"/>
+        </w:rPr>
+        <w:t>Каждое множество непустых множеств имеет функцию выбора</w:t>
+      </w:r>
+      <w:r>
+        <w:rPr>
+          <w:rStyle w:val="google-src-text1"/>
+          <w:specVanish w:val="0"/>
+        </w:rPr>
+        <w:t xml:space="preserve"> .</w:t>
+      </w:r>
+      <w:r>
+        <w:rPr>
+          <w:rStyle w:val="notranslate"/>
+        </w:rPr>
+        <w:t xml:space="preserve"> </w:t>
       </w:r>
       <w:r>
         <w:rPr>
@@ -820,7 +908,7 @@
           <w:i/>
           <w:iCs/>
         </w:rPr>
-        <w:t xml:space="preserve"> непорожніх множин непусто.</w:t>
+        <w:t>Кожне безліч непорожніх множин має функцію вибору.</w:t>
       </w:r>
       <w:r>
         <w:t xml:space="preserve"> </w:t>
@@ -834,15 +922,43 @@
         <w:rPr>
           <w:rStyle w:val="google-src-text1"/>
           <w:rFonts w:asciiTheme="minorHAnsi" w:hAnsiTheme="minorHAnsi"/>
-        </w:rPr>
-        <w:t>Или наиболее сжато:</w:t>
-      </w:r>
-      <w:r>
-        <w:rPr>
-          <w:rStyle w:val="notranslate"/>
-          <w:rFonts w:asciiTheme="minorHAnsi" w:hAnsiTheme="minorHAnsi"/>
-        </w:rPr>
-        <w:t xml:space="preserve"> Або найбільш стисло:</w:t>
+          <w:specVanish w:val="0"/>
+        </w:rPr>
+        <w:t xml:space="preserve">Отсюда немедленно следует компактная формулировка отрицания </w:t>
+      </w:r>
+      <w:r>
+        <w:rPr>
+          <w:rStyle w:val="google-src-text1"/>
+          <w:rFonts w:asciiTheme="minorHAnsi" w:hAnsiTheme="minorHAnsi"/>
+          <w:i/>
+          <w:iCs/>
+          <w:specVanish w:val="0"/>
+        </w:rPr>
+        <w:t>аксиомы выбора</w:t>
+      </w:r>
+      <w:r>
+        <w:rPr>
+          <w:rStyle w:val="google-src-text1"/>
+          <w:rFonts w:asciiTheme="minorHAnsi" w:hAnsiTheme="minorHAnsi"/>
+          <w:specVanish w:val="0"/>
+        </w:rPr>
+        <w:t xml:space="preserve"> :</w:t>
+      </w:r>
+      <w:r>
+        <w:rPr>
+          <w:rStyle w:val="notranslate"/>
+          <w:rFonts w:asciiTheme="minorHAnsi" w:hAnsiTheme="minorHAnsi"/>
+        </w:rPr>
+        <w:t xml:space="preserve"> Звідси негайно слід компактна формулювання заперечення </w:t>
+      </w:r>
+      <w:r>
+        <w:rPr>
+          <w:rStyle w:val="notranslate"/>
+          <w:rFonts w:asciiTheme="minorHAnsi" w:hAnsiTheme="minorHAnsi"/>
+          <w:i/>
+          <w:iCs/>
+        </w:rPr>
+        <w:t>аксіоми вибору:</w:t>
       </w:r>
       <w:r>
         <w:t xml:space="preserve"> </w:t>
@@ -854,12 +970,14 @@
           <w:rStyle w:val="google-src-text1"/>
           <w:i/>
           <w:iCs/>
-        </w:rPr>
-        <w:t>Каждое множество непустых множеств имеет функцию выбора</w:t>
-      </w:r>
-      <w:r>
-        <w:rPr>
-          <w:rStyle w:val="google-src-text1"/>
+          <w:specVanish w:val="0"/>
+        </w:rPr>
+        <w:t>Существует множество непустых множеств, которое не имеет никакой функции выбора</w:t>
+      </w:r>
+      <w:r>
+        <w:rPr>
+          <w:rStyle w:val="google-src-text1"/>
+          <w:specVanish w:val="0"/>
         </w:rPr>
         <w:t xml:space="preserve"> .</w:t>
       </w:r>
@@ -875,7 +993,7 @@
           <w:i/>
           <w:iCs/>
         </w:rPr>
-        <w:t>Кожне безліч непорожніх множин має функцію вибору.</w:t>
+        <w:t>Існує безліч непорожніх множин, яке не має ніякої функції вибору.</w:t>
       </w:r>
       <w:r>
         <w:t xml:space="preserve"> </w:t>
@@ -889,8 +1007,9 @@
         <w:rPr>
           <w:rStyle w:val="google-src-text1"/>
           <w:rFonts w:asciiTheme="minorHAnsi" w:hAnsiTheme="minorHAnsi"/>
-        </w:rPr>
-        <w:t xml:space="preserve">Отсюда немедленно следует компактная формулировка отрицания </w:t>
+          <w:specVanish w:val="0"/>
+        </w:rPr>
+        <w:t xml:space="preserve">Вторая версия </w:t>
       </w:r>
       <w:r>
         <w:rPr>
@@ -898,6 +1017,7 @@
           <w:rFonts w:asciiTheme="minorHAnsi" w:hAnsiTheme="minorHAnsi"/>
           <w:i/>
           <w:iCs/>
+          <w:specVanish w:val="0"/>
         </w:rPr>
         <w:t>аксиомы выбора</w:t>
       </w:r>
@@ -905,15 +1025,16 @@
         <w:rPr>
           <w:rStyle w:val="google-src-text1"/>
           <w:rFonts w:asciiTheme="minorHAnsi" w:hAnsiTheme="minorHAnsi"/>
-        </w:rPr>
-        <w:t xml:space="preserve"> :</w:t>
-      </w:r>
-      <w:r>
-        <w:rPr>
-          <w:rStyle w:val="notranslate"/>
-          <w:rFonts w:asciiTheme="minorHAnsi" w:hAnsiTheme="minorHAnsi"/>
-        </w:rPr>
-        <w:t xml:space="preserve"> Звідси негайно слід компактна формулювання заперечення </w:t>
+          <w:specVanish w:val="0"/>
+        </w:rPr>
+        <w:t xml:space="preserve"> утверждает:</w:t>
+      </w:r>
+      <w:r>
+        <w:rPr>
+          <w:rStyle w:val="notranslate"/>
+          <w:rFonts w:asciiTheme="minorHAnsi" w:hAnsiTheme="minorHAnsi"/>
+        </w:rPr>
+        <w:t xml:space="preserve"> Друга версія </w:t>
       </w:r>
       <w:r>
         <w:rPr>
@@ -922,7 +1043,14 @@
           <w:i/>
           <w:iCs/>
         </w:rPr>
-        <w:t>аксіоми вибору:</w:t>
+        <w:t>аксіоми вибору</w:t>
+      </w:r>
+      <w:r>
+        <w:rPr>
+          <w:rStyle w:val="notranslate"/>
+          <w:rFonts w:asciiTheme="minorHAnsi" w:hAnsiTheme="minorHAnsi"/>
+        </w:rPr>
+        <w:t xml:space="preserve"> стверджує:</w:t>
       </w:r>
       <w:r>
         <w:t xml:space="preserve"> </w:t>
@@ -934,93 +1062,7 @@
           <w:rStyle w:val="google-src-text1"/>
           <w:i/>
           <w:iCs/>
-        </w:rPr>
-        <w:t>Существует множество непустых множеств, которое не имеет никакой функции выбора</w:t>
-      </w:r>
-      <w:r>
-        <w:rPr>
-          <w:rStyle w:val="google-src-text1"/>
-        </w:rPr>
-        <w:t xml:space="preserve"> .</w:t>
-      </w:r>
-      <w:r>
-        <w:rPr>
-          <w:rStyle w:val="notranslate"/>
-        </w:rPr>
-        <w:t xml:space="preserve"> </w:t>
-      </w:r>
-      <w:r>
-        <w:rPr>
-          <w:rStyle w:val="notranslate"/>
-          <w:i/>
-          <w:iCs/>
-        </w:rPr>
-        <w:t>Існує безліч непорожніх множин, яке не має ніякої функції вибору.</w:t>
-      </w:r>
-      <w:r>
-        <w:t xml:space="preserve"> </w:t>
-      </w:r>
-    </w:p>
-    <w:p>
-      <w:pPr>
-        <w:pStyle w:val="NormalWeb"/>
-      </w:pPr>
-      <w:r>
-        <w:rPr>
-          <w:rStyle w:val="google-src-text1"/>
-          <w:rFonts w:asciiTheme="minorHAnsi" w:hAnsiTheme="minorHAnsi"/>
-        </w:rPr>
-        <w:t xml:space="preserve">Вторая версия </w:t>
-      </w:r>
-      <w:r>
-        <w:rPr>
-          <w:rStyle w:val="google-src-text1"/>
-          <w:rFonts w:asciiTheme="minorHAnsi" w:hAnsiTheme="minorHAnsi"/>
-          <w:i/>
-          <w:iCs/>
-        </w:rPr>
-        <w:t>аксиомы выбора</w:t>
-      </w:r>
-      <w:r>
-        <w:rPr>
-          <w:rStyle w:val="google-src-text1"/>
-          <w:rFonts w:asciiTheme="minorHAnsi" w:hAnsiTheme="minorHAnsi"/>
-        </w:rPr>
-        <w:t xml:space="preserve"> утверждает:</w:t>
-      </w:r>
-      <w:r>
-        <w:rPr>
-          <w:rStyle w:val="notranslate"/>
-          <w:rFonts w:asciiTheme="minorHAnsi" w:hAnsiTheme="minorHAnsi"/>
-        </w:rPr>
-        <w:t xml:space="preserve"> Друга версія </w:t>
-      </w:r>
-      <w:r>
-        <w:rPr>
-          <w:rStyle w:val="notranslate"/>
-          <w:rFonts w:asciiTheme="minorHAnsi" w:hAnsiTheme="minorHAnsi"/>
-          <w:i/>
-          <w:iCs/>
-        </w:rPr>
-        <w:t>аксіоми вибору</w:t>
-      </w:r>
-      <w:r>
-        <w:rPr>
-          <w:rStyle w:val="notranslate"/>
-          <w:rFonts w:asciiTheme="minorHAnsi" w:hAnsiTheme="minorHAnsi"/>
-        </w:rPr>
-        <w:t xml:space="preserve"> стверджує:</w:t>
-      </w:r>
-      <w:r>
-        <w:t xml:space="preserve"> </w:t>
-      </w:r>
-    </w:p>
-    <w:p>
-      <w:r>
-        <w:rPr>
-          <w:rStyle w:val="google-src-text1"/>
-          <w:i/>
-          <w:iCs/>
+          <w:specVanish w:val="0"/>
         </w:rPr>
         <w:t xml:space="preserve">Для данного произвольного множества </w:t>
       </w:r>
@@ -1041,12 +1083,14 @@
           <w:rStyle w:val="google-src-text1"/>
           <w:i/>
           <w:iCs/>
+          <w:specVanish w:val="0"/>
         </w:rPr>
         <w:t xml:space="preserve"> непустых множеств существует, по крайней мере, одно множество, которое содержит точно один элемент, общий с каждым из непустых множеств</w:t>
       </w:r>
       <w:r>
         <w:rPr>
           <w:rStyle w:val="google-src-text1"/>
+          <w:specVanish w:val="0"/>
         </w:rPr>
         <w:t xml:space="preserve"> .</w:t>
       </w:r>
@@ -1096,6 +1140,7 @@
         <w:rPr>
           <w:rStyle w:val="google-src-text1"/>
           <w:rFonts w:asciiTheme="minorHAnsi" w:hAnsiTheme="minorHAnsi"/>
+          <w:specVanish w:val="0"/>
         </w:rPr>
         <w:lastRenderedPageBreak/>
         <w:t>Некоторые авторы используют другую версию, которая эффективно утверждает:</w:t>
@@ -1117,6 +1162,7 @@
           <w:rStyle w:val="google-src-text1"/>
           <w:i/>
           <w:iCs/>
+          <w:specVanish w:val="0"/>
         </w:rPr>
         <w:t xml:space="preserve">Для любого множества A, </w:t>
       </w:r>
@@ -1136,12 +1182,14 @@
           <w:rStyle w:val="google-src-text1"/>
           <w:i/>
           <w:iCs/>
+          <w:specVanish w:val="0"/>
         </w:rPr>
         <w:t xml:space="preserve"> (минус пустое подмножество) имеет функцию выбора</w:t>
       </w:r>
       <w:r>
         <w:rPr>
           <w:rStyle w:val="google-src-text1"/>
+          <w:specVanish w:val="0"/>
         </w:rPr>
         <w:t xml:space="preserve"> .</w:t>
       </w:r>
@@ -1189,6 +1237,7 @@
         <w:rPr>
           <w:rStyle w:val="google-src-text1"/>
           <w:rFonts w:asciiTheme="minorHAnsi" w:hAnsiTheme="minorHAnsi"/>
+          <w:specVanish w:val="0"/>
         </w:rPr>
         <w:t>Авторы, которые используют эту формулировку, часто также говорят о «функции выбора на A», но оговаривают, что имеют ввиду немного другое понятие функции выбора.</w:t>
       </w:r>
@@ -1206,6 +1255,7 @@
         <w:rPr>
           <w:rStyle w:val="google-src-text1"/>
           <w:rFonts w:asciiTheme="minorHAnsi" w:hAnsiTheme="minorHAnsi"/>
+          <w:specVanish w:val="0"/>
         </w:rPr>
         <w:t>Её область определения — степенное множество (минус пустое подмножество), тогда как в других местах этой статьи, область определения функции выбора — «множество множеств».</w:t>
       </w:r>
@@ -1223,6 +1273,7 @@
         <w:rPr>
           <w:rStyle w:val="google-src-text1"/>
           <w:rFonts w:asciiTheme="minorHAnsi" w:hAnsiTheme="minorHAnsi"/>
+          <w:specVanish w:val="0"/>
         </w:rPr>
         <w:t xml:space="preserve">С этим дополнительным понятием функции выбора, </w:t>
       </w:r>
@@ -1232,6 +1283,7 @@
           <w:rFonts w:asciiTheme="minorHAnsi" w:hAnsiTheme="minorHAnsi"/>
           <w:i/>
           <w:iCs/>
+          <w:specVanish w:val="0"/>
         </w:rPr>
         <w:t>аксиома выбора</w:t>
       </w:r>
@@ -1239,6 +1291,7 @@
         <w:rPr>
           <w:rStyle w:val="google-src-text1"/>
           <w:rFonts w:asciiTheme="minorHAnsi" w:hAnsiTheme="minorHAnsi"/>
+          <w:specVanish w:val="0"/>
         </w:rPr>
         <w:t xml:space="preserve"> может быть сжато сформулирована так:</w:t>
       </w:r>
@@ -1275,12 +1328,14 @@
           <w:rStyle w:val="google-src-text1"/>
           <w:i/>
           <w:iCs/>
+          <w:specVanish w:val="0"/>
         </w:rPr>
         <w:t>Каждое множество имеет функцию выбора</w:t>
       </w:r>
       <w:r>
         <w:rPr>
           <w:rStyle w:val="google-src-text1"/>
+          <w:specVanish w:val="0"/>
         </w:rPr>
         <w:t xml:space="preserve"> .</w:t>
       </w:r>
@@ -1330,6 +1385,7 @@
       <w:r>
         <w:rPr>
           <w:rStyle w:val="google-src-text1"/>
+          <w:specVanish w:val="0"/>
         </w:rPr>
         <w:t>До конца 19-го века аксиома выбора использовалась безоговорочно.</w:t>
       </w:r>
@@ -1353,6 +1409,7 @@
         <w:rPr>
           <w:rStyle w:val="google-src-text1"/>
           <w:rFonts w:asciiTheme="minorHAnsi" w:hAnsiTheme="minorHAnsi"/>
+          <w:specVanish w:val="0"/>
         </w:rPr>
         <w:t xml:space="preserve">Например, после определения множества </w:t>
       </w:r>
@@ -1362,6 +1419,7 @@
           <w:rFonts w:asciiTheme="minorHAnsi" w:hAnsiTheme="minorHAnsi"/>
           <w:i/>
           <w:iCs/>
+          <w:specVanish w:val="0"/>
         </w:rPr>
         <w:t>X</w:t>
       </w:r>
@@ -1369,6 +1427,7 @@
         <w:rPr>
           <w:rStyle w:val="google-src-text1"/>
           <w:rFonts w:asciiTheme="minorHAnsi" w:hAnsiTheme="minorHAnsi"/>
+          <w:specVanish w:val="0"/>
         </w:rPr>
         <w:t xml:space="preserve"> содержащего непустое множество, математик мог сказать: " </w:t>
       </w:r>
@@ -1378,6 +1437,7 @@
           <w:rFonts w:asciiTheme="minorHAnsi" w:hAnsiTheme="minorHAnsi"/>
           <w:i/>
           <w:iCs/>
+          <w:specVanish w:val="0"/>
         </w:rPr>
         <w:t>Пусть F(s) будет определено для каждого s из X</w:t>
       </w:r>
@@ -1385,6 +1445,7 @@
         <w:rPr>
           <w:rStyle w:val="google-src-text1"/>
           <w:rFonts w:asciiTheme="minorHAnsi" w:hAnsiTheme="minorHAnsi"/>
+          <w:specVanish w:val="0"/>
         </w:rPr>
         <w:t xml:space="preserve"> ".</w:t>
       </w:r>
@@ -1427,6 +1488,7 @@
         <w:rPr>
           <w:rStyle w:val="google-src-text1"/>
           <w:rFonts w:asciiTheme="minorHAnsi" w:hAnsiTheme="minorHAnsi"/>
+          <w:specVanish w:val="0"/>
         </w:rPr>
         <w:t>В общем, невозможно доказать, что F существует без аксиомы выбора, но это, кажется, оставалось без внимания до Цермело.</w:t>
       </w:r>
@@ -1445,6 +1507,7 @@
       <w:r>
         <w:rPr>
           <w:rStyle w:val="google-src-text1"/>
+          <w:specVanish w:val="0"/>
         </w:rPr>
         <w:t>Не во всех случаях требуется аксиома выбора.</w:t>
       </w:r>
@@ -1455,7 +1518,15 @@
         <w:t xml:space="preserve"> </w:t>
       </w:r>
       <w:r>
-        <w:t>Не у всіх випадках потрібно аксіома вибору. Для конечного набора X , аксиома выбора следует из других аксиом теории множеств. Для кінцевого набору X, аксіома вибору випливає з інших аксіом теорії множин. В этом случае это то же самое, что говорить, если мы имеем несколько (конечное число) коробок, каждая из которых содержит в себе по одной одинаковой вещи, тогда мы можем выбрать ровно одну вещь из каждой коробки. У цьому випадку це те ж саме, що говорити, якщо ми маємо кілька (кінцеве число) коробок, кожна з яких містить в собі по одній однаковою речі, тоді ми можемо вибрати рівно одну річ з кожної коробки. Ясно, что мы можем сделать это: мы начнём с первой коробки, выберем вещь; Ясно, що ми можемо зробити це: ми почнемо з першої коробки, виберемо річ; отправимся ко второй коробке, выберем вещь; відправимося</w:t>
+        <w:t xml:space="preserve">Не у всіх випадках потрібно аксіома вибору. Для конечного набора </w:t>
+      </w:r>
+      <w:proofErr w:type="gramStart"/>
+      <w:r>
+        <w:t>X ,</w:t>
+      </w:r>
+      <w:proofErr w:type="gramEnd"/>
+      <w:r>
+        <w:t xml:space="preserve"> аксиома выбора следует из других аксиом теории множеств. Для кінцевого набору X, аксіома вибору випливає з інших аксіом теорії множин. В этом случае это то же самое, что говорить, если мы имеем несколько (конечное число) коробок, каждая из которых содержит в себе по одной одинаковой вещи, тогда мы можем выбрать ровно одну вещь из каждой коробки. У цьому випадку це те ж саме, що говорити, якщо ми маємо кілька (кінцеве число) коробок, кожна з яких містить в собі по одній однаковою речі, тоді ми можемо вибрати рівно одну річ з кожної коробки. Ясно, что мы можем сделать это: мы начнём с первой коробки, выберем вещь; Ясно, що ми можемо зробити це: ми почнемо з першої коробки, виберемо річ; отправимся ко второй коробке, выберем вещь; відправимося</w:t>
       </w:r>
       <w:r>
         <w:rPr>
@@ -1469,6 +1540,7 @@
       <w:r>
         <w:rPr>
           <w:rStyle w:val="google-src-text1"/>
+          <w:specVanish w:val="0"/>
         </w:rPr>
         <w:t>и т. д. Так как есть конечное число коробок, то действуя нашей процедурой выбора, мы придём к концу.</w:t>
       </w:r>
@@ -1484,6 +1556,7 @@
       <w:r>
         <w:rPr>
           <w:rStyle w:val="google-src-text1"/>
+          <w:specVanish w:val="0"/>
         </w:rPr>
         <w:t>Результатом будет функция явного выбора: функция, которая первой коробке сопоставляет первый элемент, который мы выбрали, второй коробке — второй элемент и т.д.</w:t>
       </w:r>
@@ -1499,6 +1572,7 @@
       <w:r>
         <w:rPr>
           <w:rStyle w:val="google-src-text1"/>
+          <w:specVanish w:val="0"/>
         </w:rPr>
         <w:t>(Для получения формального доказательства для всех конечных множеств следует воспользоваться принципом математической индукции).</w:t>
       </w:r>
@@ -1520,6 +1594,7 @@
         <w:rPr>
           <w:rStyle w:val="google-src-text1"/>
           <w:rFonts w:asciiTheme="minorHAnsi" w:hAnsiTheme="minorHAnsi"/>
+          <w:specVanish w:val="0"/>
         </w:rPr>
         <w:t xml:space="preserve">В случае с бесконечным множеством </w:t>
       </w:r>
@@ -1529,6 +1604,7 @@
           <w:rFonts w:asciiTheme="minorHAnsi" w:hAnsiTheme="minorHAnsi"/>
           <w:i/>
           <w:iCs/>
+          <w:specVanish w:val="0"/>
         </w:rPr>
         <w:t>X</w:t>
       </w:r>
@@ -1536,6 +1612,7 @@
         <w:rPr>
           <w:rStyle w:val="google-src-text1"/>
           <w:rFonts w:asciiTheme="minorHAnsi" w:hAnsiTheme="minorHAnsi"/>
+          <w:specVanish w:val="0"/>
         </w:rPr>
         <w:t xml:space="preserve"> иногда также можно обойти аксиому выбора.</w:t>
       </w:r>
@@ -1569,6 +1646,7 @@
         <w:rPr>
           <w:rStyle w:val="google-src-text1"/>
           <w:rFonts w:asciiTheme="minorHAnsi" w:hAnsiTheme="minorHAnsi"/>
+          <w:specVanish w:val="0"/>
         </w:rPr>
         <w:t xml:space="preserve">Например, если элементы </w:t>
       </w:r>
@@ -1578,6 +1656,7 @@
           <w:rFonts w:asciiTheme="minorHAnsi" w:hAnsiTheme="minorHAnsi"/>
           <w:i/>
           <w:iCs/>
+          <w:specVanish w:val="0"/>
         </w:rPr>
         <w:t>X</w:t>
       </w:r>
@@ -1585,6 +1664,7 @@
         <w:rPr>
           <w:rStyle w:val="google-src-text1"/>
           <w:rFonts w:asciiTheme="minorHAnsi" w:hAnsiTheme="minorHAnsi"/>
+          <w:specVanish w:val="0"/>
         </w:rPr>
         <w:t xml:space="preserve"> — множества натуральных чисел.</w:t>
       </w:r>
@@ -1618,6 +1698,7 @@
         <w:rPr>
           <w:rStyle w:val="google-src-text1"/>
           <w:rFonts w:asciiTheme="minorHAnsi" w:hAnsiTheme="minorHAnsi"/>
+          <w:specVanish w:val="0"/>
         </w:rPr>
         <w:t>Каждый непустой набор натуральных чисел имеет наименьший элемент, таким образом, определяя нашу функцию выбора, мы можем просто сказать, что каждому множеству сопоставляется наименьший элемент набора.</w:t>
       </w:r>
@@ -1635,6 +1716,7 @@
         <w:rPr>
           <w:rStyle w:val="google-src-text1"/>
           <w:rFonts w:asciiTheme="minorHAnsi" w:hAnsiTheme="minorHAnsi"/>
+          <w:specVanish w:val="0"/>
         </w:rPr>
         <w:t>Это даёт нам сделать выбор элемента из каждого множества, поэтому мы можем записать явное выражение, которое говорит нам, какое значение наша функция выбора принимает.</w:t>
       </w:r>
@@ -1652,6 +1734,7 @@
         <w:rPr>
           <w:rStyle w:val="google-src-text1"/>
           <w:rFonts w:asciiTheme="minorHAnsi" w:hAnsiTheme="minorHAnsi"/>
+          <w:specVanish w:val="0"/>
         </w:rPr>
         <w:t>Если возможно таким образом определить функцию выбора, в аксиоме выбора нет необходимости.</w:t>
       </w:r>
@@ -1674,6 +1757,7 @@
         <w:rPr>
           <w:rStyle w:val="google-src-text1"/>
           <w:rFonts w:asciiTheme="minorHAnsi" w:hAnsiTheme="minorHAnsi"/>
+          <w:specVanish w:val="0"/>
         </w:rPr>
         <w:lastRenderedPageBreak/>
         <w:t>Сложности появляются в случае, если невозможно осуществить естественный выбор элементов из каждого множества.</w:t>
@@ -1692,6 +1776,7 @@
         <w:rPr>
           <w:rStyle w:val="google-src-text1"/>
           <w:rFonts w:asciiTheme="minorHAnsi" w:hAnsiTheme="minorHAnsi"/>
+          <w:specVanish w:val="0"/>
         </w:rPr>
         <w:t>Если мы не можем сделать явный выбор, то почему уверены, что такой выбор можно совершить в принципе?</w:t>
       </w:r>
@@ -1709,6 +1794,7 @@
         <w:rPr>
           <w:rStyle w:val="google-src-text1"/>
           <w:rFonts w:asciiTheme="minorHAnsi" w:hAnsiTheme="minorHAnsi"/>
+          <w:specVanish w:val="0"/>
         </w:rPr>
         <w:t xml:space="preserve">Например, пусть </w:t>
       </w:r>
@@ -1718,6 +1804,7 @@
           <w:rFonts w:asciiTheme="minorHAnsi" w:hAnsiTheme="minorHAnsi"/>
           <w:i/>
           <w:iCs/>
+          <w:specVanish w:val="0"/>
         </w:rPr>
         <w:t>X</w:t>
       </w:r>
@@ -1725,6 +1812,7 @@
         <w:rPr>
           <w:rStyle w:val="google-src-text1"/>
           <w:rFonts w:asciiTheme="minorHAnsi" w:hAnsiTheme="minorHAnsi"/>
+          <w:specVanish w:val="0"/>
         </w:rPr>
         <w:t xml:space="preserve"> — это множество непустых подмножеств действительных чисел.</w:t>
       </w:r>
@@ -1758,6 +1846,7 @@
         <w:rPr>
           <w:rStyle w:val="google-src-text1"/>
           <w:rFonts w:asciiTheme="minorHAnsi" w:hAnsiTheme="minorHAnsi"/>
+          <w:specVanish w:val="0"/>
         </w:rPr>
         <w:t xml:space="preserve">Во-первых, мы могли бы поступить как в случае, если бы </w:t>
       </w:r>
@@ -1767,6 +1856,7 @@
           <w:rFonts w:asciiTheme="minorHAnsi" w:hAnsiTheme="minorHAnsi"/>
           <w:i/>
           <w:iCs/>
+          <w:specVanish w:val="0"/>
         </w:rPr>
         <w:t>X</w:t>
       </w:r>
@@ -1774,6 +1864,7 @@
         <w:rPr>
           <w:rStyle w:val="google-src-text1"/>
           <w:rFonts w:asciiTheme="minorHAnsi" w:hAnsiTheme="minorHAnsi"/>
+          <w:specVanish w:val="0"/>
         </w:rPr>
         <w:t xml:space="preserve"> было конечным.</w:t>
       </w:r>
@@ -1807,6 +1898,7 @@
         <w:rPr>
           <w:rStyle w:val="google-src-text1"/>
           <w:rFonts w:asciiTheme="minorHAnsi" w:hAnsiTheme="minorHAnsi"/>
+          <w:specVanish w:val="0"/>
         </w:rPr>
         <w:t xml:space="preserve">Если мы попробуем выбрать элемент из каждого множества, тогда, так как </w:t>
       </w:r>
@@ -1816,6 +1908,7 @@
           <w:rFonts w:asciiTheme="minorHAnsi" w:hAnsiTheme="minorHAnsi"/>
           <w:i/>
           <w:iCs/>
+          <w:specVanish w:val="0"/>
         </w:rPr>
         <w:t>X</w:t>
       </w:r>
@@ -1823,6 +1916,7 @@
         <w:rPr>
           <w:rStyle w:val="google-src-text1"/>
           <w:rFonts w:asciiTheme="minorHAnsi" w:hAnsiTheme="minorHAnsi"/>
+          <w:specVanish w:val="0"/>
         </w:rPr>
         <w:t xml:space="preserve"> бесконечно, наша процедура выбора никогда не придёт к концу, и вследствие этого мы никогда не получим функции выбора для всего </w:t>
       </w:r>
@@ -1832,6 +1926,7 @@
           <w:rFonts w:asciiTheme="minorHAnsi" w:hAnsiTheme="minorHAnsi"/>
           <w:i/>
           <w:iCs/>
+          <w:specVanish w:val="0"/>
         </w:rPr>
         <w:t>X</w:t>
       </w:r>
@@ -1839,6 +1934,7 @@
         <w:rPr>
           <w:rStyle w:val="google-src-text1"/>
           <w:rFonts w:asciiTheme="minorHAnsi" w:hAnsiTheme="minorHAnsi"/>
+          <w:specVanish w:val="0"/>
         </w:rPr>
         <w:t xml:space="preserve"> .</w:t>
       </w:r>
@@ -1881,6 +1977,7 @@
         <w:rPr>
           <w:rStyle w:val="google-src-text1"/>
           <w:rFonts w:asciiTheme="minorHAnsi" w:hAnsiTheme="minorHAnsi"/>
+          <w:specVanish w:val="0"/>
         </w:rPr>
         <w:t>Так что это не срабатывает.</w:t>
       </w:r>
@@ -1898,6 +1995,7 @@
         <w:rPr>
           <w:rStyle w:val="google-src-text1"/>
           <w:rFonts w:asciiTheme="minorHAnsi" w:hAnsiTheme="minorHAnsi"/>
+          <w:specVanish w:val="0"/>
         </w:rPr>
         <w:t>Далее, мы можем попробовать определить наименьший элемент из каждого множества.</w:t>
       </w:r>
@@ -1915,6 +2013,7 @@
         <w:rPr>
           <w:rStyle w:val="google-src-text1"/>
           <w:rFonts w:asciiTheme="minorHAnsi" w:hAnsiTheme="minorHAnsi"/>
+          <w:specVanish w:val="0"/>
         </w:rPr>
         <w:t>Но некоторые подмножества действительных чисел не содержат наименьший элемент.</w:t>
       </w:r>
@@ -1932,6 +2031,7 @@
         <w:rPr>
           <w:rStyle w:val="google-src-text1"/>
           <w:rFonts w:asciiTheme="minorHAnsi" w:hAnsiTheme="minorHAnsi"/>
+          <w:specVanish w:val="0"/>
         </w:rPr>
         <w:t>Например, таким подмножеством является открытый интервал (0, 1).</w:t>
       </w:r>
@@ -1949,6 +2049,7 @@
         <w:rPr>
           <w:rStyle w:val="google-src-text1"/>
           <w:rFonts w:asciiTheme="minorHAnsi" w:hAnsiTheme="minorHAnsi"/>
+          <w:specVanish w:val="0"/>
         </w:rPr>
         <w:t xml:space="preserve">Если </w:t>
       </w:r>
@@ -1958,6 +2059,7 @@
           <w:rFonts w:asciiTheme="minorHAnsi" w:hAnsiTheme="minorHAnsi"/>
           <w:i/>
           <w:iCs/>
+          <w:specVanish w:val="0"/>
         </w:rPr>
         <w:t>x</w:t>
       </w:r>
@@ -1965,6 +2067,7 @@
         <w:rPr>
           <w:rStyle w:val="google-src-text1"/>
           <w:rFonts w:asciiTheme="minorHAnsi" w:hAnsiTheme="minorHAnsi"/>
+          <w:specVanish w:val="0"/>
         </w:rPr>
         <w:t xml:space="preserve"> принадлежит (0, 1), то </w:t>
       </w:r>
@@ -1974,6 +2077,7 @@
           <w:rFonts w:asciiTheme="minorHAnsi" w:hAnsiTheme="minorHAnsi"/>
           <w:i/>
           <w:iCs/>
+          <w:specVanish w:val="0"/>
         </w:rPr>
         <w:t>x/2</w:t>
       </w:r>
@@ -1981,6 +2085,7 @@
         <w:rPr>
           <w:rStyle w:val="google-src-text1"/>
           <w:rFonts w:asciiTheme="minorHAnsi" w:hAnsiTheme="minorHAnsi"/>
+          <w:specVanish w:val="0"/>
         </w:rPr>
         <w:t xml:space="preserve"> также принадлежит ему, причем меньше, чем </w:t>
       </w:r>
@@ -1990,6 +2095,7 @@
           <w:rFonts w:asciiTheme="minorHAnsi" w:hAnsiTheme="minorHAnsi"/>
           <w:i/>
           <w:iCs/>
+          <w:specVanish w:val="0"/>
         </w:rPr>
         <w:t>x</w:t>
       </w:r>
@@ -1997,6 +2103,7 @@
         <w:rPr>
           <w:rStyle w:val="google-src-text1"/>
           <w:rFonts w:asciiTheme="minorHAnsi" w:hAnsiTheme="minorHAnsi"/>
+          <w:specVanish w:val="0"/>
         </w:rPr>
         <w:t xml:space="preserve"> .</w:t>
       </w:r>
@@ -2055,6 +2162,7 @@
         <w:rPr>
           <w:rStyle w:val="google-src-text1"/>
           <w:rFonts w:asciiTheme="minorHAnsi" w:hAnsiTheme="minorHAnsi"/>
+          <w:specVanish w:val="0"/>
         </w:rPr>
         <w:t>Итак, выбор наименьшего элемента тоже не работает.</w:t>
       </w:r>
@@ -2077,6 +2185,7 @@
         <w:rPr>
           <w:rStyle w:val="google-src-text1"/>
           <w:rFonts w:asciiTheme="minorHAnsi" w:hAnsiTheme="minorHAnsi"/>
+          <w:specVanish w:val="0"/>
         </w:rPr>
         <w:t>Причина, которая позволяет выбрать нам наименьший элемент из подмножества натуральных чисел — это факт, что натуральные числа обладают свойством вполнеупрорядоченности.</w:t>
       </w:r>
@@ -2094,6 +2203,7 @@
         <w:rPr>
           <w:rStyle w:val="google-src-text1"/>
           <w:rFonts w:asciiTheme="minorHAnsi" w:hAnsiTheme="minorHAnsi"/>
+          <w:specVanish w:val="0"/>
         </w:rPr>
         <w:t>Каждое подмножество натуральных чисел имеет единственный наименьший элемент в силу естественной упорядоченности.</w:t>
       </w:r>
@@ -2111,6 +2221,7 @@
         <w:rPr>
           <w:rStyle w:val="google-src-text1"/>
           <w:rFonts w:asciiTheme="minorHAnsi" w:hAnsiTheme="minorHAnsi"/>
+          <w:specVanish w:val="0"/>
         </w:rPr>
         <w:t>Возможно, если бы мы были умнее, то могли бы сказать: «Возможно, если обычный порядок для действительных чисел не позволяет найти особое (наименьшее) число в каждом подмножестве, мы могли бы ввести другой порядок, который таки давал бы свойство вполнеупорядоченности.</w:t>
       </w:r>
@@ -2128,6 +2239,7 @@
         <w:rPr>
           <w:rStyle w:val="google-src-text1"/>
           <w:rFonts w:asciiTheme="minorHAnsi" w:hAnsiTheme="minorHAnsi"/>
+          <w:specVanish w:val="0"/>
         </w:rPr>
         <w:t>Тогда наша функция сможет выбрать наименьший элемент из каждого множества в силу нашего необычного упорядочивания».</w:t>
       </w:r>
@@ -2136,15 +2248,32 @@
           <w:rStyle w:val="notranslate"/>
           <w:rFonts w:asciiTheme="minorHAnsi" w:hAnsiTheme="minorHAnsi"/>
         </w:rPr>
-        <w:t xml:space="preserve"> Тоді наша функція зможе вибрати найменший елемент з кожного безлічі в силу нашого незвичайного упорядкування ».</w:t>
-      </w:r>
-      <w:r>
-        <w:t xml:space="preserve"> </w:t>
-      </w:r>
-      <w:r>
-        <w:rPr>
-          <w:rStyle w:val="google-src-text1"/>
-          <w:rFonts w:asciiTheme="minorHAnsi" w:hAnsiTheme="minorHAnsi"/>
+        <w:t xml:space="preserve"> Тоді наша функція зможе вибрати найменший елемент з кожного безлічі в силу нашого незвичайного </w:t>
+      </w:r>
+      <w:proofErr w:type="gramStart"/>
+      <w:r>
+        <w:rPr>
+          <w:rStyle w:val="notranslate"/>
+          <w:rFonts w:asciiTheme="minorHAnsi" w:hAnsiTheme="minorHAnsi"/>
+        </w:rPr>
+        <w:t>упорядкування »</w:t>
+      </w:r>
+      <w:proofErr w:type="gramEnd"/>
+      <w:r>
+        <w:rPr>
+          <w:rStyle w:val="notranslate"/>
+          <w:rFonts w:asciiTheme="minorHAnsi" w:hAnsiTheme="minorHAnsi"/>
+        </w:rPr>
+        <w:t>.</w:t>
+      </w:r>
+      <w:r>
+        <w:t xml:space="preserve"> </w:t>
+      </w:r>
+      <w:r>
+        <w:rPr>
+          <w:rStyle w:val="google-src-text1"/>
+          <w:rFonts w:asciiTheme="minorHAnsi" w:hAnsiTheme="minorHAnsi"/>
+          <w:specVanish w:val="0"/>
         </w:rPr>
         <w:t>Проблема тогда возникает в этом построении вполнеупорядоченности, которая для своего решения требует наличия аксиомы выбора.</w:t>
       </w:r>
@@ -2162,6 +2291,7 @@
         <w:rPr>
           <w:rStyle w:val="google-src-text1"/>
           <w:rFonts w:asciiTheme="minorHAnsi" w:hAnsiTheme="minorHAnsi"/>
+          <w:specVanish w:val="0"/>
         </w:rPr>
         <w:t>Иными словами, каждое множество может быть вполне упорядочено тогда и только тогда, когда аксиома выбора справедлива.</w:t>
       </w:r>
@@ -2184,6 +2314,7 @@
         <w:rPr>
           <w:rStyle w:val="google-src-text1"/>
           <w:rFonts w:asciiTheme="minorHAnsi" w:hAnsiTheme="minorHAnsi"/>
+          <w:specVanish w:val="0"/>
         </w:rPr>
         <w:t>Доказательства, требующие аксиомы выбора, всегда неконструктивны: даже если доказательство создаёт объект, невозможно сказать, что же именно это за объект.</w:t>
       </w:r>
@@ -2201,6 +2332,7 @@
         <w:rPr>
           <w:rStyle w:val="google-src-text1"/>
           <w:rFonts w:asciiTheme="minorHAnsi" w:hAnsiTheme="minorHAnsi"/>
+          <w:specVanish w:val="0"/>
         </w:rPr>
         <w:t>Следовательно, хоть аксиома выбора позволяет вполнеупорядочить множество действительных чисел, это не даёт нам никакой наглядности и конструктивизма в целом.</w:t>
       </w:r>
@@ -2218,6 +2350,7 @@
         <w:rPr>
           <w:rStyle w:val="google-src-text1"/>
           <w:rFonts w:asciiTheme="minorHAnsi" w:hAnsiTheme="minorHAnsi"/>
+          <w:specVanish w:val="0"/>
         </w:rPr>
         <w:t xml:space="preserve">Сама причина, по которой наш вышеуказанный выбор вполне упорядочения действительных чисел был таким для каждого множества </w:t>
       </w:r>
@@ -2227,6 +2360,7 @@
           <w:rFonts w:asciiTheme="minorHAnsi" w:hAnsiTheme="minorHAnsi"/>
           <w:i/>
           <w:iCs/>
+          <w:specVanish w:val="0"/>
         </w:rPr>
         <w:t>X</w:t>
       </w:r>
@@ -2234,6 +2368,7 @@
         <w:rPr>
           <w:rStyle w:val="google-src-text1"/>
           <w:rFonts w:asciiTheme="minorHAnsi" w:hAnsiTheme="minorHAnsi"/>
+          <w:specVanish w:val="0"/>
         </w:rPr>
         <w:t xml:space="preserve"> , мы могли явно выбрать элемент из такого множества.</w:t>
       </w:r>
@@ -2267,6 +2402,7 @@
         <w:rPr>
           <w:rStyle w:val="google-src-text1"/>
           <w:rFonts w:asciiTheme="minorHAnsi" w:hAnsiTheme="minorHAnsi"/>
+          <w:specVanish w:val="0"/>
         </w:rPr>
         <w:t>Если мы не можем указать, что мы используем вполне упорядоченность, тогда наш выбор не вполне явный.</w:t>
       </w:r>
@@ -2284,6 +2420,7 @@
         <w:rPr>
           <w:rStyle w:val="google-src-text1"/>
           <w:rFonts w:asciiTheme="minorHAnsi" w:hAnsiTheme="minorHAnsi"/>
+          <w:specVanish w:val="0"/>
         </w:rPr>
         <w:t>Это одна из причин, почему некоторые математики не любят аксиому выбора.</w:t>
       </w:r>
@@ -2301,6 +2438,7 @@
         <w:rPr>
           <w:rStyle w:val="google-src-text1"/>
           <w:rFonts w:asciiTheme="minorHAnsi" w:hAnsiTheme="minorHAnsi"/>
+          <w:specVanish w:val="0"/>
         </w:rPr>
         <w:t>Например, конструктивистская установка что все существующие доказательства должны быть полностью явными;</w:t>
       </w:r>
@@ -2309,15 +2447,24 @@
           <w:rStyle w:val="notranslate"/>
           <w:rFonts w:asciiTheme="minorHAnsi" w:hAnsiTheme="minorHAnsi"/>
         </w:rPr>
-        <w:t xml:space="preserve"> Наприклад, конструктивістські установка що всі існуючі докази повинні бути повністю явними;</w:t>
-      </w:r>
-      <w:r>
-        <w:t xml:space="preserve"> </w:t>
-      </w:r>
-      <w:r>
-        <w:rPr>
-          <w:rStyle w:val="google-src-text1"/>
-          <w:rFonts w:asciiTheme="minorHAnsi" w:hAnsiTheme="minorHAnsi"/>
+        <w:t xml:space="preserve"> Наприклад, конструктивістські установка що всі існуючі докази повинні бути повністю </w:t>
+      </w:r>
+      <w:proofErr w:type="gramStart"/>
+      <w:r>
+        <w:rPr>
+          <w:rStyle w:val="notranslate"/>
+          <w:rFonts w:asciiTheme="minorHAnsi" w:hAnsiTheme="minorHAnsi"/>
+        </w:rPr>
+        <w:t>явними;</w:t>
+      </w:r>
+      <w:r>
+        <w:t xml:space="preserve"> </w:t>
+      </w:r>
+      <w:r>
+        <w:rPr>
+          <w:rStyle w:val="google-src-text1"/>
+          <w:rFonts w:asciiTheme="minorHAnsi" w:hAnsiTheme="minorHAnsi"/>
+          <w:specVanish w:val="0"/>
         </w:rPr>
         <w:t>должно быть возможным построение чего бы то ни было что существует.</w:t>
       </w:r>
@@ -2326,15 +2473,24 @@
           <w:rStyle w:val="notranslate"/>
           <w:rFonts w:asciiTheme="minorHAnsi" w:hAnsiTheme="minorHAnsi"/>
         </w:rPr>
-        <w:t xml:space="preserve"> має бути можливим побудова чого б то не було що існує.</w:t>
-      </w:r>
-      <w:r>
-        <w:t xml:space="preserve"> </w:t>
-      </w:r>
-      <w:r>
-        <w:rPr>
-          <w:rStyle w:val="google-src-text1"/>
-          <w:rFonts w:asciiTheme="minorHAnsi" w:hAnsiTheme="minorHAnsi"/>
+        <w:t xml:space="preserve"> має</w:t>
+      </w:r>
+      <w:proofErr w:type="gramEnd"/>
+      <w:r>
+        <w:rPr>
+          <w:rStyle w:val="notranslate"/>
+          <w:rFonts w:asciiTheme="minorHAnsi" w:hAnsiTheme="minorHAnsi"/>
+        </w:rPr>
+        <w:t xml:space="preserve"> бути можливим побудова чого б то не було що існує.</w:t>
+      </w:r>
+      <w:r>
+        <w:t xml:space="preserve"> </w:t>
+      </w:r>
+      <w:r>
+        <w:rPr>
+          <w:rStyle w:val="google-src-text1"/>
+          <w:rFonts w:asciiTheme="minorHAnsi" w:hAnsiTheme="minorHAnsi"/>
+          <w:specVanish w:val="0"/>
         </w:rPr>
         <w:t>Они отвергают аксиому выбора потому что она заявляет существование объекта без описания, что это такое.</w:t>
       </w:r>
@@ -2352,6 +2508,7 @@
         <w:rPr>
           <w:rStyle w:val="google-src-text1"/>
           <w:rFonts w:asciiTheme="minorHAnsi" w:hAnsiTheme="minorHAnsi"/>
+          <w:specVanish w:val="0"/>
         </w:rPr>
         <w:t>С другой стороны, ничтожный факт что для доказательства существования используется аксиома выбора не означает, что мы не сможем совершить построение другим способом.</w:t>
       </w:r>
@@ -2405,7 +2562,21 @@
         <w:rPr>
           <w:rFonts w:eastAsiaTheme="minorHAnsi"/>
         </w:rPr>
-        <w:t xml:space="preserve">Функції та механізми вибору За допомогою спеціального механiзму (правила) із множини X пред’явлених альтернатив вибирають одну чи кiлька. Механiзм вибору загалом можна описати за допомогою двiйки R = </w:t>
+        <w:t xml:space="preserve">Функції та механізми вибору </w:t>
+      </w:r>
+      <w:proofErr w:type="gramStart"/>
+      <w:r>
+        <w:rPr>
+          <w:rFonts w:eastAsiaTheme="minorHAnsi"/>
+        </w:rPr>
+        <w:t>За</w:t>
+      </w:r>
+      <w:proofErr w:type="gramEnd"/>
+      <w:r>
+        <w:rPr>
+          <w:rFonts w:eastAsiaTheme="minorHAnsi"/>
+        </w:rPr>
+        <w:t xml:space="preserve"> допомогою спеціального механiзму (правила) із множини X пред’явлених альтернатив вибирають одну чи кiлька. Механiзм вибору загалом можна описати за допомогою двiйки R = </w:t>
       </w:r>
       <w:r>
         <w:rPr>
@@ -2956,7 +3127,15 @@
         <w:t>прак</w:t>
       </w:r>
       <w:r>
-        <w:t xml:space="preserve">тиці механізми вибору, реалізовані декількома наявними бінарними відношеннями, які належать до множини P, P = {P1, ..., Pn}. Для визначеності правила вибору R будемо вважати, що його можна реалізувати, знайшовши мажоранти A+(Q\E) певного антирефлексивного відношення Q\E, (де Q – довільне задане відношення, E – діагональне відношення) чи максимуми A+(Q </w:t>
+        <w:t>тиці механізми вибору, реалізовані декількома наявними бінарними відношеннями, які належать до множини P, P = {P1, ..., Pn}. Для визначеності правила вибору R будемо вважати, що його можна реалізувати, знайшовши мажоранти A+(Q\E) певного антирефлексивного відношення Q\E, (де Q – довільне задане відношення, E – діагональне відношення) чи максимуми A</w:t>
+      </w:r>
+      <w:proofErr w:type="gramStart"/>
+      <w:r>
+        <w:t>+(</w:t>
+      </w:r>
+      <w:proofErr w:type="gramEnd"/>
+      <w:r>
+        <w:t xml:space="preserve">Q </w:t>
       </w:r>
       <w:r>
         <w:rPr>
@@ -3145,7 +3324,15 @@
         <w:t>парал</w:t>
       </w:r>
       <w:r>
-        <w:t xml:space="preserve">ельний вибір, послідовний, узагальнений покроковий. Вибір за агрегованим відношенням виконують, задавши (побудувавши, синтезувавши) функції F  : P </w:t>
+        <w:t xml:space="preserve">ельний вибір, послідовний, узагальнений покроковий. Вибір за агрегованим відношенням виконують, задавши (побудувавши, синтезувавши) функції </w:t>
+      </w:r>
+      <w:proofErr w:type="gramStart"/>
+      <w:r>
+        <w:t>F  :</w:t>
+      </w:r>
+      <w:proofErr w:type="gramEnd"/>
+      <w:r>
+        <w:t xml:space="preserve"> P </w:t>
       </w:r>
       <w:r>
         <w:rPr>
@@ -3334,7 +3521,15 @@
         <w:t>конкретне</w:t>
       </w:r>
       <w:r>
-        <w:t xml:space="preserve"> правило, за яким виконується вибір на k-му кроці. Якщо вибір на і-му кроці реалізовано за допомогою функції вибору , iPC а пред’явлення – це множина (X, X </w:t>
+        <w:t xml:space="preserve"> правило, за яким виконується вибір на k-му кроці. Якщо вибір на і-му кроці реалізовано за допомогою функції </w:t>
+      </w:r>
+      <w:proofErr w:type="gramStart"/>
+      <w:r>
+        <w:t>вибору ,</w:t>
+      </w:r>
+      <w:proofErr w:type="gramEnd"/>
+      <w:r>
+        <w:t xml:space="preserve"> iPC а пред’явлення – це множина (X, X </w:t>
       </w:r>
       <w:r>
         <w:rPr>
@@ -3422,7 +3617,7 @@
       <w:r>
         <w:rPr>
           <w:noProof/>
-          <w:lang w:val="en-US"/>
+          <w:lang w:val="en-US" w:eastAsia="en-US"/>
         </w:rPr>
         <w:lastRenderedPageBreak/>
         <w:drawing>
@@ -3464,15 +3659,16 @@
     </w:p>
     <w:p>
       <w:r>
-        <w:t>Паралельний вибір за відношеннями {P1, ..., Pn} виконується за допомогою незалежного вибору з пред’явлення X за кожним із цих відношень і відповідним правилом вибору Li з множини L = {L1, ..., Ln}, що реаліз</w:t>
-      </w:r>
-      <w:r>
-        <w:t xml:space="preserve">ується множиною функцій вибору </w:t>
+        <w:t xml:space="preserve">Паралельний вибір за відношеннями {P1, ..., Pn} виконується за допомогою незалежного вибору з пред’явлення X за кожним із цих відношень і відповідним правилом вибору Li з множини L = {L1, ..., Ln}, що реалізується множиною функцій </w:t>
+      </w:r>
+      <w:proofErr w:type="gramStart"/>
+      <w:r>
+        <w:t xml:space="preserve">вибору </w:t>
       </w:r>
       <w:r>
         <w:rPr>
           <w:noProof/>
-          <w:lang w:val="en-US"/>
+          <w:lang w:val="en-US" w:eastAsia="en-US"/>
         </w:rPr>
         <w:drawing>
           <wp:inline distT="0" distB="0" distL="0" distR="0" wp14:anchorId="14FD9146" wp14:editId="5EBAF309">
@@ -3513,8 +3709,17 @@
       <w:r>
         <w:t>.</w:t>
       </w:r>
-      <w:r>
-        <w:t xml:space="preserve"> Далі, виходячи з цього сукупного вибору, за допомогою композиції F  CP </w:t>
+      <w:proofErr w:type="gramEnd"/>
+      <w:r>
+        <w:t xml:space="preserve"> Далі, виходячи з цього сукупного вибору, за допомогою композиції </w:t>
+      </w:r>
+      <w:proofErr w:type="gramStart"/>
+      <w:r>
+        <w:t>F  CP</w:t>
+      </w:r>
+      <w:proofErr w:type="gramEnd"/>
+      <w:r>
+        <w:t xml:space="preserve"> </w:t>
       </w:r>
       <w:r>
         <w:rPr>
@@ -3620,7 +3825,7 @@
       <w:r>
         <w:rPr>
           <w:noProof/>
-          <w:lang w:val="en-US"/>
+          <w:lang w:val="en-US" w:eastAsia="en-US"/>
         </w:rPr>
         <w:drawing>
           <wp:inline distT="0" distB="0" distL="0" distR="0" wp14:anchorId="26170D17" wp14:editId="5D5DFF46">
@@ -3661,7 +3866,15 @@
     </w:p>
     <w:p>
       <w:r>
-        <w:t xml:space="preserve">Щоб правило композиції могло бути реалізоване у вигляді функції вибору, функція композиції F має задовільняти умову F(0, 0, ..., 0) = </w:t>
+        <w:t xml:space="preserve">Щоб правило композиції могло бути реалізоване у вигляді функції вибору, функція композиції F має задовільняти умову </w:t>
+      </w:r>
+      <w:proofErr w:type="gramStart"/>
+      <w:r>
+        <w:t>F(</w:t>
+      </w:r>
+      <w:proofErr w:type="gramEnd"/>
+      <w:r>
+        <w:t xml:space="preserve">0, 0, ..., 0) = </w:t>
       </w:r>
       <w:r>
         <w:rPr>
@@ -4293,6 +4506,7 @@
       <w:r>
         <w:t xml:space="preserve">1, </w:t>
       </w:r>
+      <w:proofErr w:type="gramStart"/>
       <w:r>
         <w:rPr>
           <w:rFonts w:ascii="Calibri" w:hAnsi="Calibri" w:cs="Calibri"/>
@@ -4305,7 +4519,7 @@
       <w:r>
         <w:rPr>
           <w:noProof/>
-          <w:lang w:val="en-US"/>
+          <w:lang w:val="en-US" w:eastAsia="en-US"/>
         </w:rPr>
         <w:drawing>
           <wp:inline distT="0" distB="0" distL="0" distR="0" wp14:anchorId="3D233396" wp14:editId="1EA6FD1D">
@@ -4355,6 +4569,7 @@
         </w:rPr>
         <w:t>і</w:t>
       </w:r>
+      <w:proofErr w:type="gramEnd"/>
       <w:r>
         <w:t xml:space="preserve"> </w:t>
       </w:r>
@@ -4415,7 +4630,7 @@
       <w:r>
         <w:rPr>
           <w:noProof/>
-          <w:lang w:val="en-US"/>
+          <w:lang w:val="en-US" w:eastAsia="en-US"/>
         </w:rPr>
         <w:drawing>
           <wp:inline distT="0" distB="0" distL="0" distR="0" wp14:anchorId="5B3EE4AD" wp14:editId="46C64E45">
@@ -4501,8 +4716,6 @@
         </w:rPr>
         <w:t>М</w:t>
       </w:r>
-      <w:bookmarkStart w:id="0" w:name="_GoBack"/>
-      <w:bookmarkEnd w:id="0"/>
       <w:r>
         <w:rPr>
           <w:lang w:val="en-US" w:eastAsia="en-US"/>
@@ -4546,7 +4759,21 @@
         <w:rPr>
           <w:lang w:val="en-US" w:eastAsia="en-US"/>
         </w:rPr>
-        <w:t>— за характеристику дохідності цінного папера береться математичне очікування дохідності;</w:t>
+        <w:t xml:space="preserve">— </w:t>
+      </w:r>
+      <w:proofErr w:type="gramStart"/>
+      <w:r>
+        <w:rPr>
+          <w:lang w:val="en-US" w:eastAsia="en-US"/>
+        </w:rPr>
+        <w:t>за</w:t>
+      </w:r>
+      <w:proofErr w:type="gramEnd"/>
+      <w:r>
+        <w:rPr>
+          <w:lang w:val="en-US" w:eastAsia="en-US"/>
+        </w:rPr>
+        <w:t xml:space="preserve"> характеристику дохідності цінного папера береться математичне очікування дохідності;</w:t>
       </w:r>
     </w:p>
     <w:p>
@@ -4559,7 +4786,21 @@
         <w:rPr>
           <w:lang w:val="en-US" w:eastAsia="en-US"/>
         </w:rPr>
-        <w:t>— під одиничним портфелем цінних паперів слід розуміти портфель, що складається з усіх цінних паперів, що розглядаються, взятих у рівній пропорції;</w:t>
+        <w:t xml:space="preserve">— </w:t>
+      </w:r>
+      <w:proofErr w:type="gramStart"/>
+      <w:r>
+        <w:rPr>
+          <w:lang w:val="en-US" w:eastAsia="en-US"/>
+        </w:rPr>
+        <w:t>під</w:t>
+      </w:r>
+      <w:proofErr w:type="gramEnd"/>
+      <w:r>
+        <w:rPr>
+          <w:lang w:val="en-US" w:eastAsia="en-US"/>
+        </w:rPr>
+        <w:t xml:space="preserve"> одиничним портфелем цінних паперів слід розуміти портфель, що складається з усіх цінних паперів, що розглядаються, взятих у рівній пропорції;</w:t>
       </w:r>
     </w:p>
     <w:p>
@@ -4572,7 +4813,21 @@
         <w:rPr>
           <w:lang w:val="en-US" w:eastAsia="en-US"/>
         </w:rPr>
-        <w:t>— взаємозв'язок дохідності цінного папера і дохідності одиничного портфеля описується лінійною функцією;</w:t>
+        <w:t xml:space="preserve">— </w:t>
+      </w:r>
+      <w:proofErr w:type="gramStart"/>
+      <w:r>
+        <w:rPr>
+          <w:lang w:val="en-US" w:eastAsia="en-US"/>
+        </w:rPr>
+        <w:t>взаємозв'язок</w:t>
+      </w:r>
+      <w:proofErr w:type="gramEnd"/>
+      <w:r>
+        <w:rPr>
+          <w:lang w:val="en-US" w:eastAsia="en-US"/>
+        </w:rPr>
+        <w:t xml:space="preserve"> дохідності цінного папера і дохідності одиничного портфеля описується лінійною функцією;</w:t>
       </w:r>
     </w:p>
     <w:p>
@@ -4585,7 +4840,21 @@
         <w:rPr>
           <w:lang w:val="en-US" w:eastAsia="en-US"/>
         </w:rPr>
-        <w:t>— під ризиком цінного папера слід розуміти ступінь залежності змін дохідності цінного папера від змін дохідності одиничного портфеля;</w:t>
+        <w:t xml:space="preserve">— </w:t>
+      </w:r>
+      <w:proofErr w:type="gramStart"/>
+      <w:r>
+        <w:rPr>
+          <w:lang w:val="en-US" w:eastAsia="en-US"/>
+        </w:rPr>
+        <w:t>під</w:t>
+      </w:r>
+      <w:proofErr w:type="gramEnd"/>
+      <w:r>
+        <w:rPr>
+          <w:lang w:val="en-US" w:eastAsia="en-US"/>
+        </w:rPr>
+        <w:t xml:space="preserve"> ризиком цінного папера слід розуміти ступінь залежності змін дохідності цінного папера від змін дохідності одиничного портфеля;</w:t>
       </w:r>
     </w:p>
     <w:p>
@@ -4598,7 +4867,21 @@
         <w:rPr>
           <w:lang w:val="en-US" w:eastAsia="en-US"/>
         </w:rPr>
-        <w:t>— вважається, що дані минулих періодів, використані при розрахунку дохідності та ризику, відображають повною мірою майбутнє значення дохідності.</w:t>
+        <w:t xml:space="preserve">— </w:t>
+      </w:r>
+      <w:proofErr w:type="gramStart"/>
+      <w:r>
+        <w:rPr>
+          <w:lang w:val="en-US" w:eastAsia="en-US"/>
+        </w:rPr>
+        <w:t>вважається</w:t>
+      </w:r>
+      <w:proofErr w:type="gramEnd"/>
+      <w:r>
+        <w:rPr>
+          <w:lang w:val="en-US" w:eastAsia="en-US"/>
+        </w:rPr>
+        <w:t>, що дані минулих періодів, використані при розрахунку дохідності та ризику, відображають повною мірою майбутнє значення дохідності.</w:t>
       </w:r>
     </w:p>
     <w:p>
@@ -4633,12 +4916,20 @@
           <w:lang w:val="en-US" w:eastAsia="en-US"/>
         </w:rPr>
       </w:pPr>
+      <w:proofErr w:type="gramStart"/>
       <w:r>
         <w:rPr>
           <w:lang w:val="en-US" w:eastAsia="en-US"/>
         </w:rPr>
         <w:lastRenderedPageBreak/>
-        <w:t>а сучасному етапі розвитку фондового ринку України при оптимізації фондового портфеля можна користуватися моделями Марковіца, Шарпа та квазі-Шарпа. Застосування комп'ютерної техніки для обробки даних (зокрема, програм Markoviz, Sharp та Qsharp) значно полегшує та прискорює процес оптимізації, дозволяє моделювати різні сценарії розвитку подій.</w:t>
+        <w:t>а</w:t>
+      </w:r>
+      <w:proofErr w:type="gramEnd"/>
+      <w:r>
+        <w:rPr>
+          <w:lang w:val="en-US" w:eastAsia="en-US"/>
+        </w:rPr>
+        <w:t xml:space="preserve"> сучасному етапі розвитку фондового ринку України при оптимізації фондового портфеля можна користуватися моделями Марковіца, Шарпа та квазі-Шарпа. Застосування комп'ютерної техніки для обробки даних (зокрема, програм Markoviz, Sharp та Qsharp) значно полегшує та прискорює процес оптимізації, дозволяє моделювати різні сценарії розвитку подій.</w:t>
       </w:r>
     </w:p>
     <w:p>
@@ -4735,7 +5026,7 @@
           <w:rPr>
             <w:noProof/>
           </w:rPr>
-          <w:t>11</w:t>
+          <w:t>2</w:t>
         </w:r>
         <w:r>
           <w:rPr>
@@ -8283,6 +8574,7 @@
   <w:style w:type="character" w:default="1" w:styleId="DefaultParagraphFont">
     <w:name w:val="Default Paragraph Font"/>
     <w:uiPriority w:val="1"/>
+    <w:semiHidden/>
     <w:unhideWhenUsed/>
   </w:style>
   <w:style w:type="table" w:default="1" w:styleId="TableNormal">
@@ -8959,10 +9251,11 @@
   </w:font>
   <w:font w:name="Segoe UI">
     <w:panose1 w:val="020B0502040204020203"/>
-    <w:charset w:val="CC"/>
+    <w:charset w:val="00"/>
     <w:family w:val="swiss"/>
+    <w:notTrueType/>
     <w:pitch w:val="variable"/>
-    <w:sig w:usb0="E4002EFF" w:usb1="C000E47F" w:usb2="00000009" w:usb3="00000000" w:csb0="000001FF" w:csb1="00000000"/>
+    <w:sig w:usb0="00000003" w:usb1="00000000" w:usb2="00000000" w:usb3="00000000" w:csb0="00000001" w:csb1="00000000"/>
   </w:font>
   <w:font w:name="Lucida Sans Unicode">
     <w:panose1 w:val="020B0602030504020204"/>
@@ -9036,6 +9329,7 @@
     <w:rsid w:val="00B33D78"/>
     <w:rsid w:val="00B40D30"/>
     <w:rsid w:val="00C07B26"/>
+    <w:rsid w:val="00C26C5E"/>
     <w:rsid w:val="00C32B74"/>
     <w:rsid w:val="00C75837"/>
     <w:rsid w:val="00E05DF9"/>
@@ -9779,7 +10073,7 @@
 </file>
 
 <file path=customXml/itemProps1.xml><?xml version="1.0" encoding="utf-8"?>
-<ds:datastoreItem xmlns:ds="http://schemas.openxmlformats.org/officeDocument/2006/customXml" ds:itemID="{1A3895B0-40D8-4CD0-83A2-6F8BF35FF243}">
+<ds:datastoreItem xmlns:ds="http://schemas.openxmlformats.org/officeDocument/2006/customXml" ds:itemID="{6D58726C-E011-4836-AC87-31C6759304F4}">
   <ds:schemaRefs>
     <ds:schemaRef ds:uri="http://schemas.openxmlformats.org/officeDocument/2006/bibliography"/>
   </ds:schemaRefs>

</xml_diff>